<commit_message>
electronics lab and bird hw
</commit_message>
<xml_diff>
--- a/dm/hw/ИУ6-43Б_Залыгин_ДМ_ДЗ.docx
+++ b/dm/hw/ИУ6-43Б_Залыгин_ДМ_ДЗ.docx
@@ -814,7 +814,25 @@
                 <w:szCs w:val="28"/>
                 <w:lang w:val="en-US"/>
               </w:rPr>
-              <w:t xml:space="preserve">         13.05.2024</w:t>
+              <w:t xml:space="preserve">         1</w:t>
+            </w:r>
+            <w:r>
+              <w:rPr>
+                <w:sz w:val="28"/>
+                <w:szCs w:val="28"/>
+                <w:lang w:val="en-US"/>
+              </w:rPr>
+              <w:t>4</w:t>
+            </w:r>
+            <w:bookmarkStart w:id="1" w:name="_GoBack"/>
+            <w:bookmarkEnd w:id="1"/>
+            <w:r>
+              <w:rPr>
+                <w:sz w:val="28"/>
+                <w:szCs w:val="28"/>
+                <w:lang w:val="en-US"/>
+              </w:rPr>
+              <w:t>.05.2024</w:t>
             </w:r>
           </w:p>
         </w:tc>
@@ -1105,7 +1123,6 @@
               </w:rPr>
               <w:t xml:space="preserve">. </w:t>
             </w:r>
-            <w:proofErr w:type="spellStart"/>
             <w:r>
               <w:rPr>
                 <w:sz w:val="28"/>
@@ -1113,7 +1130,6 @@
               </w:rPr>
               <w:t>Трамов</w:t>
             </w:r>
-            <w:proofErr w:type="spellEnd"/>
           </w:p>
         </w:tc>
       </w:tr>
@@ -1299,21 +1315,7 @@
         <w:rPr>
           <w:sz w:val="28"/>
         </w:rPr>
-        <w:t xml:space="preserve">ориентированных ребер. При помощи алгоритма Форда – </w:t>
-      </w:r>
-      <w:proofErr w:type="spellStart"/>
-      <w:r>
-        <w:rPr>
-          <w:sz w:val="28"/>
-        </w:rPr>
-        <w:t>Фалкерсона</w:t>
-      </w:r>
-      <w:proofErr w:type="spellEnd"/>
-      <w:r>
-        <w:rPr>
-          <w:sz w:val="28"/>
-        </w:rPr>
-        <w:t xml:space="preserve"> определить максимальный</w:t>
+        <w:t>ориентированных ребер. При помощи алгоритма Форда – Фалкерсона определить максимальный</w:t>
       </w:r>
       <w:r>
         <w:rPr>
@@ -1715,19 +1717,7 @@
             <w:sz w:val="28"/>
             <w:szCs w:val="28"/>
           </w:rPr>
-          <m:t>∈</m:t>
-        </m:r>
-        <m:r>
-          <m:rPr>
-            <m:sty m:val="p"/>
-          </m:rPr>
-          <w:rPr>
-            <w:rStyle w:val="hgkelc"/>
-            <w:rFonts w:ascii="Cambria Math" w:hAnsi="Cambria Math" w:cs="Cambria Math"/>
-            <w:sz w:val="28"/>
-            <w:szCs w:val="28"/>
-          </w:rPr>
-          <m:t>X</m:t>
+          <m:t>∈X</m:t>
         </m:r>
       </m:oMath>
       <w:r>
@@ -2919,21 +2909,7 @@
         <w:rPr>
           <w:sz w:val="28"/>
         </w:rPr>
-        <w:t>Для выполнения задания необходимо использовать алгоритм Форда-</w:t>
-      </w:r>
-      <w:proofErr w:type="spellStart"/>
-      <w:r>
-        <w:rPr>
-          <w:sz w:val="28"/>
-        </w:rPr>
-        <w:t>Фалкерсона</w:t>
-      </w:r>
-      <w:proofErr w:type="spellEnd"/>
-      <w:r>
-        <w:rPr>
-          <w:sz w:val="28"/>
-        </w:rPr>
-        <w:t>. В данном алгоритме используются 4 теоремы.</w:t>
+        <w:t>Для выполнения задания необходимо использовать алгоритм Форда-Фалкерсона. В данном алгоритме используются 4 теоремы.</w:t>
       </w:r>
     </w:p>
     <w:p>
@@ -2965,15 +2941,7 @@
           <w:sz w:val="28"/>
           <w:szCs w:val="28"/>
         </w:rPr>
-        <w:t>: если (</w:t>
-      </w:r>
-      <w:proofErr w:type="spellStart"/>
-      <w:r>
-        <w:rPr>
-          <w:sz w:val="28"/>
-          <w:szCs w:val="28"/>
-        </w:rPr>
-        <w:t>s,x</w:t>
+        <w:t>: если (s,x</w:t>
       </w:r>
       <w:r>
         <w:rPr>
@@ -2983,21 +2951,12 @@
         </w:rPr>
         <w:t>n</w:t>
       </w:r>
-      <w:proofErr w:type="spellEnd"/>
-      <w:r>
-        <w:rPr>
-          <w:sz w:val="28"/>
-          <w:szCs w:val="28"/>
-        </w:rPr>
-        <w:t>,…,</w:t>
-      </w:r>
-      <w:proofErr w:type="spellStart"/>
-      <w:r>
-        <w:rPr>
-          <w:sz w:val="28"/>
-          <w:szCs w:val="28"/>
-        </w:rPr>
-        <w:t>x</w:t>
+      <w:r>
+        <w:rPr>
+          <w:sz w:val="28"/>
+          <w:szCs w:val="28"/>
+        </w:rPr>
+        <w:t>,…,x</w:t>
       </w:r>
       <w:r>
         <w:rPr>
@@ -3012,15 +2971,7 @@
           <w:sz w:val="28"/>
           <w:szCs w:val="28"/>
         </w:rPr>
-        <w:t>,t</w:t>
-      </w:r>
-      <w:proofErr w:type="spellEnd"/>
-      <w:r>
-        <w:rPr>
-          <w:sz w:val="28"/>
-          <w:szCs w:val="28"/>
-        </w:rPr>
-        <w:t xml:space="preserve">) – путь от источника к стоку, состоящий только из ненасыщенных дуг, то значение потока на всех его дугах можно увеличить на </w:t>
+        <w:t xml:space="preserve">,t) – путь от источника к стоку, состоящий только из ненасыщенных дуг, то значение потока на всех его дугах можно увеличить на </w:t>
       </w:r>
       <w:r>
         <w:rPr>
@@ -3037,7 +2988,6 @@
         </w:rPr>
         <w:t xml:space="preserve">* = </w:t>
       </w:r>
-      <w:proofErr w:type="spellStart"/>
       <w:r>
         <w:rPr>
           <w:sz w:val="28"/>
@@ -3051,23 +3001,104 @@
           <w:szCs w:val="28"/>
           <w:vertAlign w:val="subscript"/>
         </w:rPr>
-        <w:t>по</w:t>
-      </w:r>
-      <w:proofErr w:type="spellEnd"/>
+        <w:t xml:space="preserve">по всем дугам пути </w:t>
+      </w:r>
+      <w:r>
+        <w:rPr>
+          <w:sz w:val="28"/>
+          <w:szCs w:val="28"/>
+        </w:rPr>
+        <w:t>{</w:t>
+      </w:r>
+      <w:r>
+        <w:rPr>
+          <w:rFonts w:ascii="Times" w:eastAsia="Times" w:hAnsi="Times" w:cs="Times"/>
+          <w:sz w:val="28"/>
+          <w:szCs w:val="28"/>
+        </w:rPr>
+        <w:t>δ</w:t>
+      </w:r>
+      <w:r>
+        <w:rPr>
+          <w:sz w:val="28"/>
+          <w:szCs w:val="28"/>
+        </w:rPr>
+        <w:t>(x</w:t>
+      </w:r>
       <w:r>
         <w:rPr>
           <w:sz w:val="28"/>
           <w:szCs w:val="28"/>
           <w:vertAlign w:val="subscript"/>
         </w:rPr>
-        <w:t xml:space="preserve"> всем дугам пути </w:t>
-      </w:r>
-      <w:r>
-        <w:rPr>
-          <w:sz w:val="28"/>
-          <w:szCs w:val="28"/>
-        </w:rPr>
-        <w:t>{</w:t>
+        <w:t>i</w:t>
+      </w:r>
+      <w:r>
+        <w:rPr>
+          <w:sz w:val="28"/>
+          <w:szCs w:val="28"/>
+        </w:rPr>
+        <w:t>, x</w:t>
+      </w:r>
+      <w:r>
+        <w:rPr>
+          <w:sz w:val="28"/>
+          <w:szCs w:val="28"/>
+          <w:vertAlign w:val="subscript"/>
+        </w:rPr>
+        <w:t>j</w:t>
+      </w:r>
+      <w:r>
+        <w:rPr>
+          <w:sz w:val="28"/>
+          <w:szCs w:val="28"/>
+        </w:rPr>
+        <w:t>)} = min</w:t>
+      </w:r>
+      <w:r>
+        <w:rPr>
+          <w:sz w:val="28"/>
+          <w:szCs w:val="28"/>
+          <w:vertAlign w:val="subscript"/>
+        </w:rPr>
+        <w:t xml:space="preserve">по всем дугам пути </w:t>
+      </w:r>
+      <w:r>
+        <w:rPr>
+          <w:sz w:val="28"/>
+          <w:szCs w:val="28"/>
+        </w:rPr>
+        <w:t>{c(x</w:t>
+      </w:r>
+      <w:r>
+        <w:rPr>
+          <w:sz w:val="28"/>
+          <w:szCs w:val="28"/>
+          <w:vertAlign w:val="subscript"/>
+        </w:rPr>
+        <w:t>i</w:t>
+      </w:r>
+      <w:r>
+        <w:rPr>
+          <w:sz w:val="28"/>
+          <w:szCs w:val="28"/>
+        </w:rPr>
+        <w:t>, x</w:t>
+      </w:r>
+      <w:r>
+        <w:rPr>
+          <w:sz w:val="28"/>
+          <w:szCs w:val="28"/>
+          <w:vertAlign w:val="subscript"/>
+        </w:rPr>
+        <w:t>j</w:t>
+      </w:r>
+      <w:r>
+        <w:rPr>
+          <w:sz w:val="28"/>
+          <w:szCs w:val="28"/>
+        </w:rPr>
+        <w:t xml:space="preserve">) – </w:t>
       </w:r>
       <w:r>
         <w:rPr>
@@ -3075,22 +3106,14 @@
           <w:sz w:val="28"/>
           <w:szCs w:val="28"/>
         </w:rPr>
-        <w:t>δ</w:t>
-      </w:r>
-      <w:r>
-        <w:rPr>
-          <w:sz w:val="28"/>
-          <w:szCs w:val="28"/>
-        </w:rPr>
-        <w:t>(</w:t>
-      </w:r>
-      <w:proofErr w:type="spellStart"/>
-      <w:r>
-        <w:rPr>
-          <w:sz w:val="28"/>
-          <w:szCs w:val="28"/>
-        </w:rPr>
-        <w:t>x</w:t>
+        <w:t>φ</w:t>
+      </w:r>
+      <w:r>
+        <w:rPr>
+          <w:sz w:val="28"/>
+          <w:szCs w:val="28"/>
+        </w:rPr>
+        <w:t>(x</w:t>
       </w:r>
       <w:r>
         <w:rPr>
@@ -3100,21 +3123,12 @@
         </w:rPr>
         <w:t>i</w:t>
       </w:r>
-      <w:proofErr w:type="spellEnd"/>
-      <w:r>
-        <w:rPr>
-          <w:sz w:val="28"/>
-          <w:szCs w:val="28"/>
-        </w:rPr>
-        <w:t xml:space="preserve">, </w:t>
-      </w:r>
-      <w:proofErr w:type="spellStart"/>
-      <w:r>
-        <w:rPr>
-          <w:sz w:val="28"/>
-          <w:szCs w:val="28"/>
-        </w:rPr>
-        <w:t>x</w:t>
+      <w:r>
+        <w:rPr>
+          <w:sz w:val="28"/>
+          <w:szCs w:val="28"/>
+        </w:rPr>
+        <w:t>, x</w:t>
       </w:r>
       <w:r>
         <w:rPr>
@@ -3124,150 +3138,6 @@
         </w:rPr>
         <w:t>j</w:t>
       </w:r>
-      <w:proofErr w:type="spellEnd"/>
-      <w:r>
-        <w:rPr>
-          <w:sz w:val="28"/>
-          <w:szCs w:val="28"/>
-        </w:rPr>
-        <w:t xml:space="preserve">)} = </w:t>
-      </w:r>
-      <w:proofErr w:type="spellStart"/>
-      <w:r>
-        <w:rPr>
-          <w:sz w:val="28"/>
-          <w:szCs w:val="28"/>
-        </w:rPr>
-        <w:t>min</w:t>
-      </w:r>
-      <w:r>
-        <w:rPr>
-          <w:sz w:val="28"/>
-          <w:szCs w:val="28"/>
-          <w:vertAlign w:val="subscript"/>
-        </w:rPr>
-        <w:t>по</w:t>
-      </w:r>
-      <w:proofErr w:type="spellEnd"/>
-      <w:r>
-        <w:rPr>
-          <w:sz w:val="28"/>
-          <w:szCs w:val="28"/>
-          <w:vertAlign w:val="subscript"/>
-        </w:rPr>
-        <w:t xml:space="preserve"> всем дугам пути </w:t>
-      </w:r>
-      <w:r>
-        <w:rPr>
-          <w:sz w:val="28"/>
-          <w:szCs w:val="28"/>
-        </w:rPr>
-        <w:t>{c(</w:t>
-      </w:r>
-      <w:proofErr w:type="spellStart"/>
-      <w:r>
-        <w:rPr>
-          <w:sz w:val="28"/>
-          <w:szCs w:val="28"/>
-        </w:rPr>
-        <w:t>x</w:t>
-      </w:r>
-      <w:r>
-        <w:rPr>
-          <w:sz w:val="28"/>
-          <w:szCs w:val="28"/>
-          <w:vertAlign w:val="subscript"/>
-        </w:rPr>
-        <w:t>i</w:t>
-      </w:r>
-      <w:proofErr w:type="spellEnd"/>
-      <w:r>
-        <w:rPr>
-          <w:sz w:val="28"/>
-          <w:szCs w:val="28"/>
-        </w:rPr>
-        <w:t xml:space="preserve">, </w:t>
-      </w:r>
-      <w:proofErr w:type="spellStart"/>
-      <w:r>
-        <w:rPr>
-          <w:sz w:val="28"/>
-          <w:szCs w:val="28"/>
-        </w:rPr>
-        <w:t>x</w:t>
-      </w:r>
-      <w:r>
-        <w:rPr>
-          <w:sz w:val="28"/>
-          <w:szCs w:val="28"/>
-          <w:vertAlign w:val="subscript"/>
-        </w:rPr>
-        <w:t>j</w:t>
-      </w:r>
-      <w:proofErr w:type="spellEnd"/>
-      <w:r>
-        <w:rPr>
-          <w:sz w:val="28"/>
-          <w:szCs w:val="28"/>
-        </w:rPr>
-        <w:t xml:space="preserve">) – </w:t>
-      </w:r>
-      <w:r>
-        <w:rPr>
-          <w:rFonts w:ascii="Times" w:eastAsia="Times" w:hAnsi="Times" w:cs="Times"/>
-          <w:sz w:val="28"/>
-          <w:szCs w:val="28"/>
-        </w:rPr>
-        <w:t>φ</w:t>
-      </w:r>
-      <w:r>
-        <w:rPr>
-          <w:sz w:val="28"/>
-          <w:szCs w:val="28"/>
-        </w:rPr>
-        <w:t>(</w:t>
-      </w:r>
-      <w:proofErr w:type="spellStart"/>
-      <w:r>
-        <w:rPr>
-          <w:sz w:val="28"/>
-          <w:szCs w:val="28"/>
-        </w:rPr>
-        <w:t>x</w:t>
-      </w:r>
-      <w:r>
-        <w:rPr>
-          <w:sz w:val="28"/>
-          <w:szCs w:val="28"/>
-          <w:vertAlign w:val="subscript"/>
-        </w:rPr>
-        <w:t>i</w:t>
-      </w:r>
-      <w:proofErr w:type="spellEnd"/>
-      <w:r>
-        <w:rPr>
-          <w:sz w:val="28"/>
-          <w:szCs w:val="28"/>
-        </w:rPr>
-        <w:t xml:space="preserve">, </w:t>
-      </w:r>
-      <w:proofErr w:type="spellStart"/>
-      <w:r>
-        <w:rPr>
-          <w:sz w:val="28"/>
-          <w:szCs w:val="28"/>
-        </w:rPr>
-        <w:t>x</w:t>
-      </w:r>
-      <w:r>
-        <w:rPr>
-          <w:sz w:val="28"/>
-          <w:szCs w:val="28"/>
-          <w:vertAlign w:val="subscript"/>
-        </w:rPr>
-        <w:t>j</w:t>
-      </w:r>
-      <w:proofErr w:type="spellEnd"/>
       <w:r>
         <w:rPr>
           <w:sz w:val="28"/>
@@ -3340,15 +3210,7 @@
           <w:sz w:val="28"/>
           <w:szCs w:val="28"/>
         </w:rPr>
-        <w:t>сли (</w:t>
-      </w:r>
-      <w:proofErr w:type="spellStart"/>
-      <w:r>
-        <w:rPr>
-          <w:sz w:val="28"/>
-          <w:szCs w:val="28"/>
-        </w:rPr>
-        <w:t>s,x</w:t>
+        <w:t>сли (s,x</w:t>
       </w:r>
       <w:r>
         <w:rPr>
@@ -3358,21 +3220,12 @@
         </w:rPr>
         <w:t>n</w:t>
       </w:r>
-      <w:proofErr w:type="spellEnd"/>
-      <w:r>
-        <w:rPr>
-          <w:sz w:val="28"/>
-          <w:szCs w:val="28"/>
-        </w:rPr>
-        <w:t>,…,</w:t>
-      </w:r>
-      <w:proofErr w:type="spellStart"/>
-      <w:r>
-        <w:rPr>
-          <w:sz w:val="28"/>
-          <w:szCs w:val="28"/>
-        </w:rPr>
-        <w:t>x</w:t>
+      <w:r>
+        <w:rPr>
+          <w:sz w:val="28"/>
+          <w:szCs w:val="28"/>
+        </w:rPr>
+        <w:t>,…,x</w:t>
       </w:r>
       <w:r>
         <w:rPr>
@@ -3387,15 +3240,7 @@
           <w:sz w:val="28"/>
           <w:szCs w:val="28"/>
         </w:rPr>
-        <w:t>,t</w:t>
-      </w:r>
-      <w:proofErr w:type="spellEnd"/>
-      <w:r>
-        <w:rPr>
-          <w:sz w:val="28"/>
-          <w:szCs w:val="28"/>
-        </w:rPr>
-        <w:t xml:space="preserve">) – увеличивающий маршрут, то значение потока на его прямых дугах можно увеличить, а на обратных – уменьшить на величину </w:t>
+        <w:t xml:space="preserve">,t) – увеличивающий маршрут, то значение потока на его прямых дугах можно увеличить, а на обратных – уменьшить на величину </w:t>
       </w:r>
       <w:r>
         <w:rPr>
@@ -3410,17 +3255,61 @@
           <w:sz w:val="28"/>
           <w:szCs w:val="28"/>
         </w:rPr>
-        <w:t xml:space="preserve">* = </w:t>
-      </w:r>
-      <w:proofErr w:type="spellStart"/>
-      <w:r>
-        <w:rPr>
-          <w:sz w:val="28"/>
-          <w:szCs w:val="28"/>
-        </w:rPr>
-        <w:t>min</w:t>
-      </w:r>
-      <w:proofErr w:type="spellEnd"/>
+        <w:t>* = min{</w:t>
+      </w:r>
+      <w:r>
+        <w:rPr>
+          <w:rFonts w:ascii="Times" w:eastAsia="Times" w:hAnsi="Times" w:cs="Times"/>
+          <w:sz w:val="28"/>
+          <w:szCs w:val="28"/>
+        </w:rPr>
+        <w:t>δ</w:t>
+      </w:r>
+      <w:r>
+        <w:rPr>
+          <w:sz w:val="28"/>
+          <w:szCs w:val="28"/>
+        </w:rPr>
+        <w:t xml:space="preserve">*, </w:t>
+      </w:r>
+      <w:r>
+        <w:rPr>
+          <w:rFonts w:ascii="Times" w:eastAsia="Times" w:hAnsi="Times" w:cs="Times"/>
+          <w:sz w:val="28"/>
+          <w:szCs w:val="28"/>
+        </w:rPr>
+        <w:t>φ</w:t>
+      </w:r>
+      <w:r>
+        <w:rPr>
+          <w:sz w:val="28"/>
+          <w:szCs w:val="28"/>
+        </w:rPr>
+        <w:t xml:space="preserve">*}, где </w:t>
+      </w:r>
+      <w:r>
+        <w:rPr>
+          <w:rFonts w:ascii="Times" w:eastAsia="Times" w:hAnsi="Times" w:cs="Times"/>
+          <w:sz w:val="28"/>
+          <w:szCs w:val="28"/>
+        </w:rPr>
+        <w:t>δ</w:t>
+      </w:r>
+      <w:r>
+        <w:rPr>
+          <w:sz w:val="28"/>
+          <w:szCs w:val="28"/>
+        </w:rPr>
+        <w:t>* = min</w:t>
+      </w:r>
+      <w:r>
+        <w:rPr>
+          <w:sz w:val="28"/>
+          <w:szCs w:val="28"/>
+          <w:vertAlign w:val="subscript"/>
+        </w:rPr>
+        <w:t xml:space="preserve">по прямым дугам </w:t>
+      </w:r>
       <w:r>
         <w:rPr>
           <w:sz w:val="28"/>
@@ -3441,7 +3330,82 @@
           <w:sz w:val="28"/>
           <w:szCs w:val="28"/>
         </w:rPr>
-        <w:t xml:space="preserve">*, </w:t>
+        <w:t>(x</w:t>
+      </w:r>
+      <w:r>
+        <w:rPr>
+          <w:sz w:val="28"/>
+          <w:szCs w:val="28"/>
+          <w:vertAlign w:val="subscript"/>
+        </w:rPr>
+        <w:t>i</w:t>
+      </w:r>
+      <w:r>
+        <w:rPr>
+          <w:sz w:val="28"/>
+          <w:szCs w:val="28"/>
+        </w:rPr>
+        <w:t>, x</w:t>
+      </w:r>
+      <w:r>
+        <w:rPr>
+          <w:sz w:val="28"/>
+          <w:szCs w:val="28"/>
+          <w:vertAlign w:val="subscript"/>
+        </w:rPr>
+        <w:t>j</w:t>
+      </w:r>
+      <w:r>
+        <w:rPr>
+          <w:sz w:val="28"/>
+          <w:szCs w:val="28"/>
+        </w:rPr>
+        <w:t>)} = min</w:t>
+      </w:r>
+      <w:r>
+        <w:rPr>
+          <w:sz w:val="28"/>
+          <w:szCs w:val="28"/>
+          <w:vertAlign w:val="subscript"/>
+        </w:rPr>
+        <w:t xml:space="preserve">по прямым дугам </w:t>
+      </w:r>
+      <w:r>
+        <w:rPr>
+          <w:sz w:val="28"/>
+          <w:szCs w:val="28"/>
+        </w:rPr>
+        <w:t>{c(x</w:t>
+      </w:r>
+      <w:r>
+        <w:rPr>
+          <w:sz w:val="28"/>
+          <w:szCs w:val="28"/>
+          <w:vertAlign w:val="subscript"/>
+        </w:rPr>
+        <w:t>i</w:t>
+      </w:r>
+      <w:r>
+        <w:rPr>
+          <w:sz w:val="28"/>
+          <w:szCs w:val="28"/>
+        </w:rPr>
+        <w:t>, x</w:t>
+      </w:r>
+      <w:r>
+        <w:rPr>
+          <w:sz w:val="28"/>
+          <w:szCs w:val="28"/>
+          <w:vertAlign w:val="subscript"/>
+        </w:rPr>
+        <w:t>j</w:t>
+      </w:r>
+      <w:r>
+        <w:rPr>
+          <w:sz w:val="28"/>
+          <w:szCs w:val="28"/>
+        </w:rPr>
+        <w:t xml:space="preserve">) – </w:t>
       </w:r>
       <w:r>
         <w:rPr>
@@ -3456,7 +3420,37 @@
           <w:sz w:val="28"/>
           <w:szCs w:val="28"/>
         </w:rPr>
-        <w:t xml:space="preserve">*}, где </w:t>
+        <w:t>(x</w:t>
+      </w:r>
+      <w:r>
+        <w:rPr>
+          <w:sz w:val="28"/>
+          <w:szCs w:val="28"/>
+          <w:vertAlign w:val="subscript"/>
+        </w:rPr>
+        <w:t>i</w:t>
+      </w:r>
+      <w:r>
+        <w:rPr>
+          <w:sz w:val="28"/>
+          <w:szCs w:val="28"/>
+        </w:rPr>
+        <w:t>, x</w:t>
+      </w:r>
+      <w:r>
+        <w:rPr>
+          <w:sz w:val="28"/>
+          <w:szCs w:val="28"/>
+          <w:vertAlign w:val="subscript"/>
+        </w:rPr>
+        <w:t>j</w:t>
+      </w:r>
+      <w:r>
+        <w:rPr>
+          <w:sz w:val="28"/>
+          <w:szCs w:val="28"/>
+        </w:rPr>
+        <w:t xml:space="preserve">)}, </w:t>
       </w:r>
       <w:r>
         <w:rPr>
@@ -3464,22 +3458,14 @@
           <w:sz w:val="28"/>
           <w:szCs w:val="28"/>
         </w:rPr>
-        <w:t>δ</w:t>
-      </w:r>
-      <w:r>
-        <w:rPr>
-          <w:sz w:val="28"/>
-          <w:szCs w:val="28"/>
-        </w:rPr>
-        <w:t xml:space="preserve">* = </w:t>
-      </w:r>
-      <w:proofErr w:type="spellStart"/>
-      <w:r>
-        <w:rPr>
-          <w:sz w:val="28"/>
-          <w:szCs w:val="28"/>
-        </w:rPr>
-        <w:t>min</w:t>
+        <w:t>φ</w:t>
+      </w:r>
+      <w:r>
+        <w:rPr>
+          <w:sz w:val="28"/>
+          <w:szCs w:val="28"/>
+        </w:rPr>
+        <w:t>* = min</w:t>
       </w:r>
       <w:r>
         <w:rPr>
@@ -3487,46 +3473,44 @@
           <w:szCs w:val="28"/>
           <w:vertAlign w:val="subscript"/>
         </w:rPr>
-        <w:t>по</w:t>
-      </w:r>
-      <w:proofErr w:type="spellEnd"/>
+        <w:t xml:space="preserve">по обратным дугам </w:t>
+      </w:r>
+      <w:r>
+        <w:rPr>
+          <w:sz w:val="28"/>
+          <w:szCs w:val="28"/>
+        </w:rPr>
+        <w:t>{</w:t>
+      </w:r>
+      <w:r>
+        <w:rPr>
+          <w:rFonts w:ascii="Times" w:eastAsia="Times" w:hAnsi="Times" w:cs="Times"/>
+          <w:sz w:val="28"/>
+          <w:szCs w:val="28"/>
+        </w:rPr>
+        <w:t>φ</w:t>
+      </w:r>
+      <w:r>
+        <w:rPr>
+          <w:sz w:val="28"/>
+          <w:szCs w:val="28"/>
+        </w:rPr>
+        <w:t>(x</w:t>
+      </w:r>
       <w:r>
         <w:rPr>
           <w:sz w:val="28"/>
           <w:szCs w:val="28"/>
           <w:vertAlign w:val="subscript"/>
         </w:rPr>
-        <w:t xml:space="preserve"> прямым дугам </w:t>
-      </w:r>
-      <w:r>
-        <w:rPr>
-          <w:sz w:val="28"/>
-          <w:szCs w:val="28"/>
-        </w:rPr>
-        <w:t>{</w:t>
-      </w:r>
-      <w:r>
-        <w:rPr>
-          <w:rFonts w:ascii="Times" w:eastAsia="Times" w:hAnsi="Times" w:cs="Times"/>
-          <w:sz w:val="28"/>
-          <w:szCs w:val="28"/>
-        </w:rPr>
-        <w:t>δ</w:t>
-      </w:r>
-      <w:r>
-        <w:rPr>
-          <w:sz w:val="28"/>
-          <w:szCs w:val="28"/>
-        </w:rPr>
-        <w:t>(</w:t>
-      </w:r>
-      <w:proofErr w:type="spellStart"/>
-      <w:r>
-        <w:rPr>
-          <w:sz w:val="28"/>
-          <w:szCs w:val="28"/>
-        </w:rPr>
-        <w:t>x</w:t>
+        <w:t>i</w:t>
+      </w:r>
+      <w:r>
+        <w:rPr>
+          <w:sz w:val="28"/>
+          <w:szCs w:val="28"/>
+        </w:rPr>
+        <w:t>, x</w:t>
       </w:r>
       <w:r>
         <w:rPr>
@@ -3534,286 +3518,8 @@
           <w:szCs w:val="28"/>
           <w:vertAlign w:val="subscript"/>
         </w:rPr>
-        <w:t>i</w:t>
-      </w:r>
-      <w:proofErr w:type="spellEnd"/>
-      <w:r>
-        <w:rPr>
-          <w:sz w:val="28"/>
-          <w:szCs w:val="28"/>
-        </w:rPr>
-        <w:t xml:space="preserve">, </w:t>
-      </w:r>
-      <w:proofErr w:type="spellStart"/>
-      <w:r>
-        <w:rPr>
-          <w:sz w:val="28"/>
-          <w:szCs w:val="28"/>
-        </w:rPr>
-        <w:t>x</w:t>
-      </w:r>
-      <w:r>
-        <w:rPr>
-          <w:sz w:val="28"/>
-          <w:szCs w:val="28"/>
-          <w:vertAlign w:val="subscript"/>
-        </w:rPr>
         <w:t>j</w:t>
       </w:r>
-      <w:proofErr w:type="spellEnd"/>
-      <w:r>
-        <w:rPr>
-          <w:sz w:val="28"/>
-          <w:szCs w:val="28"/>
-        </w:rPr>
-        <w:t xml:space="preserve">)} = </w:t>
-      </w:r>
-      <w:proofErr w:type="spellStart"/>
-      <w:r>
-        <w:rPr>
-          <w:sz w:val="28"/>
-          <w:szCs w:val="28"/>
-        </w:rPr>
-        <w:t>min</w:t>
-      </w:r>
-      <w:r>
-        <w:rPr>
-          <w:sz w:val="28"/>
-          <w:szCs w:val="28"/>
-          <w:vertAlign w:val="subscript"/>
-        </w:rPr>
-        <w:t>по</w:t>
-      </w:r>
-      <w:proofErr w:type="spellEnd"/>
-      <w:r>
-        <w:rPr>
-          <w:sz w:val="28"/>
-          <w:szCs w:val="28"/>
-          <w:vertAlign w:val="subscript"/>
-        </w:rPr>
-        <w:t xml:space="preserve"> прямым дугам </w:t>
-      </w:r>
-      <w:r>
-        <w:rPr>
-          <w:sz w:val="28"/>
-          <w:szCs w:val="28"/>
-        </w:rPr>
-        <w:t>{c(</w:t>
-      </w:r>
-      <w:proofErr w:type="spellStart"/>
-      <w:r>
-        <w:rPr>
-          <w:sz w:val="28"/>
-          <w:szCs w:val="28"/>
-        </w:rPr>
-        <w:t>x</w:t>
-      </w:r>
-      <w:r>
-        <w:rPr>
-          <w:sz w:val="28"/>
-          <w:szCs w:val="28"/>
-          <w:vertAlign w:val="subscript"/>
-        </w:rPr>
-        <w:t>i</w:t>
-      </w:r>
-      <w:proofErr w:type="spellEnd"/>
-      <w:r>
-        <w:rPr>
-          <w:sz w:val="28"/>
-          <w:szCs w:val="28"/>
-        </w:rPr>
-        <w:t xml:space="preserve">, </w:t>
-      </w:r>
-      <w:proofErr w:type="spellStart"/>
-      <w:r>
-        <w:rPr>
-          <w:sz w:val="28"/>
-          <w:szCs w:val="28"/>
-        </w:rPr>
-        <w:t>x</w:t>
-      </w:r>
-      <w:r>
-        <w:rPr>
-          <w:sz w:val="28"/>
-          <w:szCs w:val="28"/>
-          <w:vertAlign w:val="subscript"/>
-        </w:rPr>
-        <w:t>j</w:t>
-      </w:r>
-      <w:proofErr w:type="spellEnd"/>
-      <w:r>
-        <w:rPr>
-          <w:sz w:val="28"/>
-          <w:szCs w:val="28"/>
-        </w:rPr>
-        <w:t xml:space="preserve">) – </w:t>
-      </w:r>
-      <w:r>
-        <w:rPr>
-          <w:rFonts w:ascii="Times" w:eastAsia="Times" w:hAnsi="Times" w:cs="Times"/>
-          <w:sz w:val="28"/>
-          <w:szCs w:val="28"/>
-        </w:rPr>
-        <w:t>φ</w:t>
-      </w:r>
-      <w:r>
-        <w:rPr>
-          <w:sz w:val="28"/>
-          <w:szCs w:val="28"/>
-        </w:rPr>
-        <w:t>(</w:t>
-      </w:r>
-      <w:proofErr w:type="spellStart"/>
-      <w:r>
-        <w:rPr>
-          <w:sz w:val="28"/>
-          <w:szCs w:val="28"/>
-        </w:rPr>
-        <w:t>x</w:t>
-      </w:r>
-      <w:r>
-        <w:rPr>
-          <w:sz w:val="28"/>
-          <w:szCs w:val="28"/>
-          <w:vertAlign w:val="subscript"/>
-        </w:rPr>
-        <w:t>i</w:t>
-      </w:r>
-      <w:proofErr w:type="spellEnd"/>
-      <w:r>
-        <w:rPr>
-          <w:sz w:val="28"/>
-          <w:szCs w:val="28"/>
-        </w:rPr>
-        <w:t xml:space="preserve">, </w:t>
-      </w:r>
-      <w:proofErr w:type="spellStart"/>
-      <w:r>
-        <w:rPr>
-          <w:sz w:val="28"/>
-          <w:szCs w:val="28"/>
-        </w:rPr>
-        <w:t>x</w:t>
-      </w:r>
-      <w:r>
-        <w:rPr>
-          <w:sz w:val="28"/>
-          <w:szCs w:val="28"/>
-          <w:vertAlign w:val="subscript"/>
-        </w:rPr>
-        <w:t>j</w:t>
-      </w:r>
-      <w:proofErr w:type="spellEnd"/>
-      <w:r>
-        <w:rPr>
-          <w:sz w:val="28"/>
-          <w:szCs w:val="28"/>
-        </w:rPr>
-        <w:t xml:space="preserve">)}, </w:t>
-      </w:r>
-      <w:r>
-        <w:rPr>
-          <w:rFonts w:ascii="Times" w:eastAsia="Times" w:hAnsi="Times" w:cs="Times"/>
-          <w:sz w:val="28"/>
-          <w:szCs w:val="28"/>
-        </w:rPr>
-        <w:t>φ</w:t>
-      </w:r>
-      <w:r>
-        <w:rPr>
-          <w:sz w:val="28"/>
-          <w:szCs w:val="28"/>
-        </w:rPr>
-        <w:t xml:space="preserve">* = </w:t>
-      </w:r>
-      <w:proofErr w:type="spellStart"/>
-      <w:r>
-        <w:rPr>
-          <w:sz w:val="28"/>
-          <w:szCs w:val="28"/>
-        </w:rPr>
-        <w:t>min</w:t>
-      </w:r>
-      <w:r>
-        <w:rPr>
-          <w:sz w:val="28"/>
-          <w:szCs w:val="28"/>
-          <w:vertAlign w:val="subscript"/>
-        </w:rPr>
-        <w:t>по</w:t>
-      </w:r>
-      <w:proofErr w:type="spellEnd"/>
-      <w:r>
-        <w:rPr>
-          <w:sz w:val="28"/>
-          <w:szCs w:val="28"/>
-          <w:vertAlign w:val="subscript"/>
-        </w:rPr>
-        <w:t xml:space="preserve"> обратным дугам </w:t>
-      </w:r>
-      <w:r>
-        <w:rPr>
-          <w:sz w:val="28"/>
-          <w:szCs w:val="28"/>
-        </w:rPr>
-        <w:t>{</w:t>
-      </w:r>
-      <w:r>
-        <w:rPr>
-          <w:rFonts w:ascii="Times" w:eastAsia="Times" w:hAnsi="Times" w:cs="Times"/>
-          <w:sz w:val="28"/>
-          <w:szCs w:val="28"/>
-        </w:rPr>
-        <w:t>φ</w:t>
-      </w:r>
-      <w:r>
-        <w:rPr>
-          <w:sz w:val="28"/>
-          <w:szCs w:val="28"/>
-        </w:rPr>
-        <w:t>(</w:t>
-      </w:r>
-      <w:proofErr w:type="spellStart"/>
-      <w:r>
-        <w:rPr>
-          <w:sz w:val="28"/>
-          <w:szCs w:val="28"/>
-        </w:rPr>
-        <w:t>x</w:t>
-      </w:r>
-      <w:r>
-        <w:rPr>
-          <w:sz w:val="28"/>
-          <w:szCs w:val="28"/>
-          <w:vertAlign w:val="subscript"/>
-        </w:rPr>
-        <w:t>i</w:t>
-      </w:r>
-      <w:proofErr w:type="spellEnd"/>
-      <w:r>
-        <w:rPr>
-          <w:sz w:val="28"/>
-          <w:szCs w:val="28"/>
-        </w:rPr>
-        <w:t xml:space="preserve">, </w:t>
-      </w:r>
-      <w:proofErr w:type="spellStart"/>
-      <w:r>
-        <w:rPr>
-          <w:sz w:val="28"/>
-          <w:szCs w:val="28"/>
-        </w:rPr>
-        <w:t>x</w:t>
-      </w:r>
-      <w:r>
-        <w:rPr>
-          <w:sz w:val="28"/>
-          <w:szCs w:val="28"/>
-          <w:vertAlign w:val="subscript"/>
-        </w:rPr>
-        <w:t>j</w:t>
-      </w:r>
-      <w:proofErr w:type="spellEnd"/>
       <w:r>
         <w:rPr>
           <w:sz w:val="28"/>
@@ -3909,23 +3615,7 @@
           <w:szCs w:val="28"/>
         </w:rPr>
         <w:tab/>
-        <w:t>Теорема 4 (Форда-</w:t>
-      </w:r>
-      <w:proofErr w:type="spellStart"/>
-      <w:r>
-        <w:rPr>
-          <w:sz w:val="28"/>
-          <w:szCs w:val="28"/>
-        </w:rPr>
-        <w:t>Фалкерсона</w:t>
-      </w:r>
-      <w:proofErr w:type="spellEnd"/>
-      <w:r>
-        <w:rPr>
-          <w:sz w:val="28"/>
-          <w:szCs w:val="28"/>
-        </w:rPr>
-        <w:t>)</w:t>
+        <w:t>Теорема 4 (Форда-Фалкерсона)</w:t>
       </w:r>
       <w:r>
         <w:rPr>
@@ -3948,7 +3638,6 @@
         </w:rPr>
         <w:t xml:space="preserve"> любой сети с одним источником и одним стоком величина максимального потока в сети, доставляемого от источника к стоку, равна пропускной способности минимального разреза </w:t>
       </w:r>
-      <w:proofErr w:type="spellStart"/>
       <w:r>
         <w:rPr>
           <w:rFonts w:ascii="Times" w:eastAsia="Times" w:hAnsi="Times" w:cs="Times"/>
@@ -3965,21 +3654,12 @@
         </w:rPr>
         <w:t>max</w:t>
       </w:r>
-      <w:proofErr w:type="spellEnd"/>
-      <w:r>
-        <w:rPr>
-          <w:sz w:val="28"/>
-          <w:szCs w:val="28"/>
-        </w:rPr>
-        <w:t xml:space="preserve"> = </w:t>
-      </w:r>
-      <w:proofErr w:type="spellStart"/>
-      <w:r>
-        <w:rPr>
-          <w:sz w:val="28"/>
-          <w:szCs w:val="28"/>
-        </w:rPr>
-        <w:t>с</w:t>
+      <w:r>
+        <w:rPr>
+          <w:sz w:val="28"/>
+          <w:szCs w:val="28"/>
+        </w:rPr>
+        <w:t xml:space="preserve"> = с</w:t>
       </w:r>
       <w:r>
         <w:rPr>
@@ -3989,7 +3669,6 @@
         </w:rPr>
         <w:t>min</w:t>
       </w:r>
-      <w:proofErr w:type="spellEnd"/>
       <w:r>
         <w:rPr>
           <w:sz w:val="28"/>
@@ -5035,23 +4714,7 @@
           <w:sz w:val="28"/>
           <w:szCs w:val="28"/>
         </w:rPr>
-        <w:t xml:space="preserve">* = </w:t>
-      </w:r>
-      <w:proofErr w:type="spellStart"/>
-      <w:r>
-        <w:rPr>
-          <w:sz w:val="28"/>
-          <w:szCs w:val="28"/>
-        </w:rPr>
-        <w:t>min</w:t>
-      </w:r>
-      <w:proofErr w:type="spellEnd"/>
-      <w:r>
-        <w:rPr>
-          <w:sz w:val="28"/>
-          <w:szCs w:val="28"/>
-        </w:rPr>
-        <w:t>{</w:t>
+        <w:t>* = min{</w:t>
       </w:r>
       <w:r>
         <w:rPr>
@@ -5335,23 +4998,7 @@
           <w:sz w:val="28"/>
           <w:szCs w:val="28"/>
         </w:rPr>
-        <w:t xml:space="preserve">} = </w:t>
-      </w:r>
-      <w:proofErr w:type="spellStart"/>
-      <w:r>
-        <w:rPr>
-          <w:sz w:val="28"/>
-          <w:szCs w:val="28"/>
-        </w:rPr>
-        <w:t>min</w:t>
-      </w:r>
-      <w:proofErr w:type="spellEnd"/>
-      <w:r>
-        <w:rPr>
-          <w:sz w:val="28"/>
-          <w:szCs w:val="28"/>
-        </w:rPr>
-        <w:t>{</w:t>
+        <w:t>} = min{</w:t>
       </w:r>
       <w:r>
         <w:rPr>
@@ -5428,23 +5075,7 @@
           <w:sz w:val="28"/>
           <w:szCs w:val="28"/>
         </w:rPr>
-        <w:t xml:space="preserve">} = </w:t>
-      </w:r>
-      <w:proofErr w:type="spellStart"/>
-      <w:r>
-        <w:rPr>
-          <w:sz w:val="28"/>
-          <w:szCs w:val="28"/>
-        </w:rPr>
-        <w:t>min</w:t>
-      </w:r>
-      <w:proofErr w:type="spellEnd"/>
-      <w:r>
-        <w:rPr>
-          <w:sz w:val="28"/>
-          <w:szCs w:val="28"/>
-        </w:rPr>
-        <w:t>{</w:t>
+        <w:t>} = min{</w:t>
       </w:r>
       <w:r>
         <w:rPr>
@@ -5991,22 +5622,13 @@
         </w:rPr>
         <w:t xml:space="preserve">* = </w:t>
       </w:r>
-      <w:proofErr w:type="spellStart"/>
       <w:proofErr w:type="gramStart"/>
       <w:r>
         <w:rPr>
           <w:sz w:val="28"/>
           <w:szCs w:val="28"/>
         </w:rPr>
-        <w:t>min</w:t>
-      </w:r>
-      <w:proofErr w:type="spellEnd"/>
-      <w:r>
-        <w:rPr>
-          <w:sz w:val="28"/>
-          <w:szCs w:val="28"/>
-        </w:rPr>
-        <w:t>{</w:t>
+        <w:t>min{</w:t>
       </w:r>
       <w:proofErr w:type="gramEnd"/>
       <w:r>
@@ -6232,23 +5854,7 @@
           <w:sz w:val="28"/>
           <w:szCs w:val="28"/>
         </w:rPr>
-        <w:t xml:space="preserve">)} = </w:t>
-      </w:r>
-      <w:proofErr w:type="spellStart"/>
-      <w:r>
-        <w:rPr>
-          <w:sz w:val="28"/>
-          <w:szCs w:val="28"/>
-        </w:rPr>
-        <w:t>min</w:t>
-      </w:r>
-      <w:proofErr w:type="spellEnd"/>
-      <w:r>
-        <w:rPr>
-          <w:sz w:val="28"/>
-          <w:szCs w:val="28"/>
-        </w:rPr>
-        <w:t xml:space="preserve">{40, 43, 38, 18, 10} = 10. </w:t>
+        <w:t xml:space="preserve">)} = min{40, 43, 38, 18, 10} = 10. </w:t>
       </w:r>
       <w:r>
         <w:rPr>
@@ -6776,22 +6382,13 @@
         </w:rPr>
         <w:t xml:space="preserve">* = </w:t>
       </w:r>
-      <w:proofErr w:type="spellStart"/>
       <w:proofErr w:type="gramStart"/>
       <w:r>
         <w:rPr>
           <w:sz w:val="28"/>
           <w:szCs w:val="28"/>
         </w:rPr>
-        <w:t>min</w:t>
-      </w:r>
-      <w:proofErr w:type="spellEnd"/>
-      <w:r>
-        <w:rPr>
-          <w:sz w:val="28"/>
-          <w:szCs w:val="28"/>
-        </w:rPr>
-        <w:t>{</w:t>
+        <w:t>min{</w:t>
       </w:r>
       <w:proofErr w:type="gramEnd"/>
       <w:r>
@@ -7311,22 +6908,13 @@
         </w:rPr>
         <w:t xml:space="preserve">* = </w:t>
       </w:r>
-      <w:proofErr w:type="spellStart"/>
       <w:proofErr w:type="gramStart"/>
       <w:r>
         <w:rPr>
           <w:sz w:val="28"/>
           <w:szCs w:val="28"/>
         </w:rPr>
-        <w:t>min</w:t>
-      </w:r>
-      <w:proofErr w:type="spellEnd"/>
-      <w:r>
-        <w:rPr>
-          <w:sz w:val="28"/>
-          <w:szCs w:val="28"/>
-        </w:rPr>
-        <w:t>{</w:t>
+        <w:t>min{</w:t>
       </w:r>
       <w:proofErr w:type="gramEnd"/>
       <w:r>
@@ -7849,22 +7437,13 @@
         </w:rPr>
         <w:t xml:space="preserve">* = </w:t>
       </w:r>
-      <w:proofErr w:type="spellStart"/>
       <w:proofErr w:type="gramStart"/>
       <w:r>
         <w:rPr>
           <w:sz w:val="28"/>
           <w:szCs w:val="28"/>
         </w:rPr>
-        <w:t>min</w:t>
-      </w:r>
-      <w:proofErr w:type="spellEnd"/>
-      <w:r>
-        <w:rPr>
-          <w:sz w:val="28"/>
-          <w:szCs w:val="28"/>
-        </w:rPr>
-        <w:t>{</w:t>
+        <w:t>min{</w:t>
       </w:r>
       <w:proofErr w:type="gramEnd"/>
       <w:r>
@@ -8493,22 +8072,13 @@
         </w:rPr>
         <w:t xml:space="preserve">* = </w:t>
       </w:r>
-      <w:proofErr w:type="spellStart"/>
       <w:proofErr w:type="gramStart"/>
       <w:r>
         <w:rPr>
           <w:sz w:val="28"/>
           <w:szCs w:val="28"/>
         </w:rPr>
-        <w:t>min</w:t>
-      </w:r>
-      <w:proofErr w:type="spellEnd"/>
-      <w:r>
-        <w:rPr>
-          <w:sz w:val="28"/>
-          <w:szCs w:val="28"/>
-        </w:rPr>
-        <w:t>{</w:t>
+        <w:t>min{</w:t>
       </w:r>
       <w:proofErr w:type="gramEnd"/>
       <w:r>
@@ -8949,22 +8519,13 @@
         </w:rPr>
         <w:t xml:space="preserve">* = </w:t>
       </w:r>
-      <w:proofErr w:type="spellStart"/>
       <w:proofErr w:type="gramStart"/>
       <w:r>
         <w:rPr>
           <w:sz w:val="28"/>
           <w:szCs w:val="28"/>
         </w:rPr>
-        <w:t>min</w:t>
-      </w:r>
-      <w:proofErr w:type="spellEnd"/>
-      <w:r>
-        <w:rPr>
-          <w:sz w:val="28"/>
-          <w:szCs w:val="28"/>
-        </w:rPr>
-        <w:t>{</w:t>
+        <w:t>min{</w:t>
       </w:r>
       <w:proofErr w:type="gramEnd"/>
       <w:r>
@@ -9558,22 +9119,13 @@
         </w:rPr>
         <w:t xml:space="preserve">* = </w:t>
       </w:r>
-      <w:proofErr w:type="spellStart"/>
       <w:proofErr w:type="gramStart"/>
       <w:r>
         <w:rPr>
           <w:sz w:val="28"/>
           <w:szCs w:val="28"/>
         </w:rPr>
-        <w:t>min</w:t>
-      </w:r>
-      <w:proofErr w:type="spellEnd"/>
-      <w:r>
-        <w:rPr>
-          <w:sz w:val="28"/>
-          <w:szCs w:val="28"/>
-        </w:rPr>
-        <w:t>{</w:t>
+        <w:t>min{</w:t>
       </w:r>
       <w:proofErr w:type="gramEnd"/>
       <w:r>
@@ -16364,35 +15916,7 @@
                           <w:rFonts w:ascii="Cambria Math" w:hAnsi="Cambria Math"/>
                           <w:sz w:val="28"/>
                         </w:rPr>
-                        <m:t>21</m:t>
-                      </m:r>
-                      <m:r>
-                        <w:rPr>
-                          <w:rFonts w:ascii="Cambria Math" w:hAnsi="Cambria Math"/>
-                          <w:sz w:val="28"/>
-                        </w:rPr>
-                        <m:t>-</m:t>
-                      </m:r>
-                      <m:r>
-                        <w:rPr>
-                          <w:rFonts w:ascii="Cambria Math" w:hAnsi="Cambria Math"/>
-                          <w:sz w:val="28"/>
-                        </w:rPr>
-                        <m:t>14</m:t>
-                      </m:r>
-                      <m:r>
-                        <w:rPr>
-                          <w:rFonts w:ascii="Cambria Math" w:hAnsi="Cambria Math"/>
-                          <w:sz w:val="28"/>
-                        </w:rPr>
-                        <m:t>,23-</m:t>
-                      </m:r>
-                      <m:r>
-                        <w:rPr>
-                          <w:rFonts w:ascii="Cambria Math" w:hAnsi="Cambria Math"/>
-                          <w:sz w:val="28"/>
-                        </w:rPr>
-                        <m:t>0,56-33</m:t>
+                        <m:t>21-14,23-0,56-33</m:t>
                       </m:r>
                     </m:e>
                   </m:d>
@@ -16448,21 +15972,7 @@
                           <w:rFonts w:ascii="Cambria Math" w:hAnsi="Cambria Math"/>
                           <w:sz w:val="28"/>
                         </w:rPr>
-                        <m:t>7</m:t>
-                      </m:r>
-                      <m:r>
-                        <w:rPr>
-                          <w:rFonts w:ascii="Cambria Math" w:hAnsi="Cambria Math"/>
-                          <w:sz w:val="28"/>
-                        </w:rPr>
-                        <m:t>,</m:t>
-                      </m:r>
-                      <m:r>
-                        <w:rPr>
-                          <w:rFonts w:ascii="Cambria Math" w:hAnsi="Cambria Math"/>
-                          <w:sz w:val="28"/>
-                        </w:rPr>
-                        <m:t>23,23</m:t>
+                        <m:t>7,23,23</m:t>
                       </m:r>
                     </m:e>
                   </m:d>
@@ -16473,14 +15983,7 @@
                   <w:rFonts w:ascii="Cambria Math" w:hAnsi="Cambria Math"/>
                   <w:sz w:val="28"/>
                 </w:rPr>
-                <m:t>=</m:t>
-              </m:r>
-              <m:r>
-                <w:rPr>
-                  <w:rFonts w:ascii="Cambria Math" w:hAnsi="Cambria Math"/>
-                  <w:sz w:val="28"/>
-                </w:rPr>
-                <m:t>7</m:t>
+                <m:t>=7</m:t>
               </m:r>
               <m:ctrlPr>
                 <w:rPr>
@@ -16862,14 +16365,7 @@
                   <w:rFonts w:ascii="Cambria Math" w:hAnsi="Cambria Math"/>
                   <w:sz w:val="28"/>
                 </w:rPr>
-                <m:t>=</m:t>
-              </m:r>
-              <m:r>
-                <w:rPr>
-                  <w:rFonts w:ascii="Cambria Math" w:hAnsi="Cambria Math"/>
-                  <w:sz w:val="28"/>
-                </w:rPr>
-                <m:t>3</m:t>
+                <m:t>=3</m:t>
               </m:r>
               <m:ctrlPr>
                 <w:rPr>
@@ -17048,14 +16544,7 @@
               <w:rFonts w:ascii="Cambria Math" w:hAnsi="Cambria Math"/>
               <w:sz w:val="28"/>
             </w:rPr>
-            <m:t>=</m:t>
-          </m:r>
-          <m:r>
-            <w:rPr>
-              <w:rFonts w:ascii="Cambria Math" w:hAnsi="Cambria Math"/>
-              <w:sz w:val="28"/>
-            </w:rPr>
-            <m:t>3</m:t>
+            <m:t>=3</m:t>
           </m:r>
         </m:oMath>
       </m:oMathPara>
@@ -17194,14 +16683,7 @@
             <w:rFonts w:ascii="Cambria Math" w:hAnsi="Cambria Math"/>
             <w:sz w:val="28"/>
           </w:rPr>
-          <m:t>ϕ=7</m:t>
-        </m:r>
-        <m:r>
-          <w:rPr>
-            <w:rFonts w:ascii="Cambria Math" w:hAnsi="Cambria Math"/>
-            <w:sz w:val="28"/>
-          </w:rPr>
-          <m:t>4</m:t>
+          <m:t>ϕ=74</m:t>
         </m:r>
       </m:oMath>
       <w:r>
@@ -17292,8 +16774,6 @@
         </w:rPr>
         <w:t>Рисунок 15 – Четвертый увеличивающий маршрут</w:t>
       </w:r>
-      <w:bookmarkStart w:id="1" w:name="_GoBack"/>
-      <w:bookmarkEnd w:id="1"/>
     </w:p>
     <w:p>
       <w:pPr>
@@ -18170,63 +17650,7 @@
                           <w:rFonts w:ascii="Cambria Math" w:hAnsi="Cambria Math"/>
                           <w:sz w:val="28"/>
                         </w:rPr>
-                        <m:t>14</m:t>
-                      </m:r>
-                      <m:r>
-                        <w:rPr>
-                          <w:rFonts w:ascii="Cambria Math" w:hAnsi="Cambria Math"/>
-                          <w:sz w:val="28"/>
-                        </w:rPr>
-                        <m:t>-</m:t>
-                      </m:r>
-                      <m:r>
-                        <w:rPr>
-                          <w:rFonts w:ascii="Cambria Math" w:hAnsi="Cambria Math"/>
-                          <w:sz w:val="28"/>
-                        </w:rPr>
-                        <m:t>10</m:t>
-                      </m:r>
-                      <m:r>
-                        <w:rPr>
-                          <w:rFonts w:ascii="Cambria Math" w:hAnsi="Cambria Math"/>
-                          <w:sz w:val="28"/>
-                        </w:rPr>
-                        <m:t>,</m:t>
-                      </m:r>
-                      <m:r>
-                        <w:rPr>
-                          <w:rFonts w:ascii="Cambria Math" w:hAnsi="Cambria Math"/>
-                          <w:sz w:val="28"/>
-                        </w:rPr>
-                        <m:t>23</m:t>
-                      </m:r>
-                      <m:r>
-                        <w:rPr>
-                          <w:rFonts w:ascii="Cambria Math" w:hAnsi="Cambria Math"/>
-                          <w:sz w:val="28"/>
-                        </w:rPr>
-                        <m:t>-</m:t>
-                      </m:r>
-                      <m:r>
-                        <w:rPr>
-                          <w:rFonts w:ascii="Cambria Math" w:hAnsi="Cambria Math"/>
-                          <w:sz w:val="28"/>
-                        </w:rPr>
-                        <m:t>3</m:t>
-                      </m:r>
-                      <m:r>
-                        <w:rPr>
-                          <w:rFonts w:ascii="Cambria Math" w:hAnsi="Cambria Math"/>
-                          <w:sz w:val="28"/>
-                        </w:rPr>
-                        <m:t>,56-3</m:t>
-                      </m:r>
-                      <m:r>
-                        <w:rPr>
-                          <w:rFonts w:ascii="Cambria Math" w:hAnsi="Cambria Math"/>
-                          <w:sz w:val="28"/>
-                        </w:rPr>
-                        <m:t>6</m:t>
+                        <m:t>14-10,23-3,56-36</m:t>
                       </m:r>
                     </m:e>
                   </m:d>
@@ -18282,35 +17706,7 @@
                           <w:rFonts w:ascii="Cambria Math" w:hAnsi="Cambria Math"/>
                           <w:sz w:val="28"/>
                         </w:rPr>
-                        <m:t>4</m:t>
-                      </m:r>
-                      <m:r>
-                        <w:rPr>
-                          <w:rFonts w:ascii="Cambria Math" w:hAnsi="Cambria Math"/>
-                          <w:sz w:val="28"/>
-                        </w:rPr>
-                        <m:t>,2</m:t>
-                      </m:r>
-                      <m:r>
-                        <w:rPr>
-                          <w:rFonts w:ascii="Cambria Math" w:hAnsi="Cambria Math"/>
-                          <w:sz w:val="28"/>
-                        </w:rPr>
-                        <m:t>0</m:t>
-                      </m:r>
-                      <m:r>
-                        <w:rPr>
-                          <w:rFonts w:ascii="Cambria Math" w:hAnsi="Cambria Math"/>
-                          <w:sz w:val="28"/>
-                        </w:rPr>
-                        <m:t>,2</m:t>
-                      </m:r>
-                      <m:r>
-                        <w:rPr>
-                          <w:rFonts w:ascii="Cambria Math" w:hAnsi="Cambria Math"/>
-                          <w:sz w:val="28"/>
-                        </w:rPr>
-                        <m:t>0</m:t>
+                        <m:t>4,20,20</m:t>
                       </m:r>
                     </m:e>
                   </m:d>
@@ -18321,14 +17717,7 @@
                   <w:rFonts w:ascii="Cambria Math" w:hAnsi="Cambria Math"/>
                   <w:sz w:val="28"/>
                 </w:rPr>
-                <m:t>=</m:t>
-              </m:r>
-              <m:r>
-                <w:rPr>
-                  <w:rFonts w:ascii="Cambria Math" w:hAnsi="Cambria Math"/>
-                  <w:sz w:val="28"/>
-                </w:rPr>
-                <m:t>4</m:t>
+                <m:t>=4</m:t>
               </m:r>
               <m:ctrlPr>
                 <w:rPr>
@@ -18699,21 +18088,7 @@
                           <w:rFonts w:ascii="Cambria Math" w:hAnsi="Cambria Math"/>
                           <w:sz w:val="28"/>
                         </w:rPr>
-                        <m:t>2</m:t>
-                      </m:r>
-                      <m:r>
-                        <w:rPr>
-                          <w:rFonts w:ascii="Cambria Math" w:hAnsi="Cambria Math"/>
-                          <w:sz w:val="28"/>
-                        </w:rPr>
-                        <m:t>,</m:t>
-                      </m:r>
-                      <m:r>
-                        <w:rPr>
-                          <w:rFonts w:ascii="Cambria Math" w:hAnsi="Cambria Math"/>
-                          <w:sz w:val="28"/>
-                        </w:rPr>
-                        <m:t>3</m:t>
+                        <m:t>2,3</m:t>
                       </m:r>
                     </m:e>
                   </m:d>
@@ -18724,14 +18099,7 @@
                   <w:rFonts w:ascii="Cambria Math" w:hAnsi="Cambria Math"/>
                   <w:sz w:val="28"/>
                 </w:rPr>
-                <m:t>=</m:t>
-              </m:r>
-              <m:r>
-                <w:rPr>
-                  <w:rFonts w:ascii="Cambria Math" w:hAnsi="Cambria Math"/>
-                  <w:sz w:val="28"/>
-                </w:rPr>
-                <m:t>2</m:t>
+                <m:t>=2</m:t>
               </m:r>
               <m:ctrlPr>
                 <w:rPr>
@@ -18910,14 +18278,7 @@
               <w:rFonts w:ascii="Cambria Math" w:hAnsi="Cambria Math"/>
               <w:sz w:val="28"/>
             </w:rPr>
-            <m:t>=</m:t>
-          </m:r>
-          <m:r>
-            <w:rPr>
-              <w:rFonts w:ascii="Cambria Math" w:hAnsi="Cambria Math"/>
-              <w:sz w:val="28"/>
-            </w:rPr>
-            <m:t>2</m:t>
+            <m:t>=2</m:t>
           </m:r>
         </m:oMath>
       </m:oMathPara>
@@ -19050,14 +18411,7 @@
             <w:rFonts w:ascii="Cambria Math" w:hAnsi="Cambria Math"/>
             <w:sz w:val="28"/>
           </w:rPr>
-          <m:t>ϕ=7</m:t>
-        </m:r>
-        <m:r>
-          <w:rPr>
-            <w:rFonts w:ascii="Cambria Math" w:hAnsi="Cambria Math"/>
-            <w:sz w:val="28"/>
-          </w:rPr>
-          <m:t>6</m:t>
+          <m:t>ϕ=76</m:t>
         </m:r>
       </m:oMath>
       <w:r>
@@ -19242,14 +18596,7 @@
             <w:rFonts w:ascii="Cambria Math" w:hAnsi="Cambria Math"/>
             <w:sz w:val="28"/>
           </w:rPr>
-          <m:t>=ϕ=7</m:t>
-        </m:r>
-        <m:r>
-          <w:rPr>
-            <w:rFonts w:ascii="Cambria Math" w:hAnsi="Cambria Math"/>
-            <w:sz w:val="28"/>
-          </w:rPr>
-          <m:t>6</m:t>
+          <m:t>=ϕ=76</m:t>
         </m:r>
       </m:oMath>
       <w:r>
@@ -19496,14 +18843,7 @@
                 <w:rFonts w:ascii="Cambria Math" w:hAnsi="Cambria Math"/>
                 <w:sz w:val="28"/>
               </w:rPr>
-              <m:t>{</m:t>
-            </m:r>
-            <m:r>
-              <w:rPr>
-                <w:rFonts w:ascii="Cambria Math" w:hAnsi="Cambria Math"/>
-                <w:sz w:val="28"/>
-              </w:rPr>
-              <m:t>x</m:t>
+              <m:t>{x</m:t>
             </m:r>
           </m:e>
           <m:sub>
@@ -19788,14 +19128,7 @@
             <w:rFonts w:ascii="Cambria Math" w:hAnsi="Cambria Math"/>
             <w:sz w:val="28"/>
           </w:rPr>
-          <m:t>A`</m:t>
-        </m:r>
-        <m:r>
-          <w:rPr>
-            <w:rFonts w:ascii="Cambria Math" w:hAnsi="Cambria Math"/>
-            <w:sz w:val="28"/>
-          </w:rPr>
-          <m:t>=</m:t>
+          <m:t>A`=</m:t>
         </m:r>
         <m:sSub>
           <m:sSubPr>
@@ -21247,14 +20580,7 @@
               <w:rFonts w:ascii="Cambria Math" w:hAnsi="Cambria Math"/>
               <w:sz w:val="28"/>
             </w:rPr>
-            <m:t>=</m:t>
-          </m:r>
-          <m:r>
-            <w:rPr>
-              <w:rFonts w:ascii="Cambria Math" w:hAnsi="Cambria Math"/>
-              <w:sz w:val="28"/>
-            </w:rPr>
-            <m:t>{</m:t>
+            <m:t>={</m:t>
           </m:r>
           <m:d>
             <m:dPr>
@@ -21739,16 +21065,8 @@
         <w:rPr>
           <w:sz w:val="28"/>
         </w:rPr>
-        <w:t xml:space="preserve">Форда – </w:t>
-      </w:r>
-      <w:proofErr w:type="spellStart"/>
-      <w:r>
-        <w:rPr>
-          <w:sz w:val="28"/>
-        </w:rPr>
-        <w:t>Фалкерсона</w:t>
-      </w:r>
-      <w:proofErr w:type="spellEnd"/>
+        <w:t>Форда – Фалкерсона</w:t>
+      </w:r>
       <w:r>
         <w:rPr>
           <w:sz w:val="28"/>
@@ -21771,14 +21089,7 @@
             <w:rFonts w:ascii="Cambria Math" w:hAnsi="Cambria Math"/>
             <w:sz w:val="28"/>
           </w:rPr>
-          <m:t>=</m:t>
-        </m:r>
-        <m:r>
-          <w:rPr>
-            <w:rFonts w:ascii="Cambria Math" w:hAnsi="Cambria Math"/>
-            <w:sz w:val="28"/>
-          </w:rPr>
-          <m:t>65</m:t>
+          <m:t>=65</m:t>
         </m:r>
       </m:oMath>
       <w:r>

</xml_diff>